<commit_message>
- Finished documentation that was missing the key step of how to actually deploy the code.
</commit_message>
<xml_diff>
--- a/doc/OpenEHS Deployment Documentation.docx
+++ b/doc/OpenEHS Deployment Documentation.docx
@@ -1,6 +1,6 @@
 
 <file path=word/document.xml><?xml version="1.0" encoding="utf-8"?>
-<w:document xmlns:ve="http://schemas.openxmlformats.org/markup-compatibility/2006" xmlns:o="urn:schemas-microsoft-com:office:office" xmlns:r="http://schemas.openxmlformats.org/officeDocument/2006/relationships" xmlns:m="http://schemas.openxmlformats.org/officeDocument/2006/math" xmlns:v="urn:schemas-microsoft-com:vml" xmlns:wp="http://schemas.openxmlformats.org/drawingml/2006/wordprocessingDrawing" xmlns:w10="urn:schemas-microsoft-com:office:word" xmlns:w="http://schemas.openxmlformats.org/wordprocessingml/2006/main" xmlns:wne="http://schemas.microsoft.com/office/word/2006/wordml">
+<w:document xmlns:wpc="http://schemas.microsoft.com/office/word/2010/wordprocessingCanvas" xmlns:mo="http://schemas.microsoft.com/office/mac/office/2008/main" xmlns:mc="http://schemas.openxmlformats.org/markup-compatibility/2006" xmlns:mv="urn:schemas-microsoft-com:mac:vml" xmlns:o="urn:schemas-microsoft-com:office:office" xmlns:r="http://schemas.openxmlformats.org/officeDocument/2006/relationships" xmlns:m="http://schemas.openxmlformats.org/officeDocument/2006/math" xmlns:v="urn:schemas-microsoft-com:vml" xmlns:wp14="http://schemas.microsoft.com/office/word/2010/wordprocessingDrawing" xmlns:wp="http://schemas.openxmlformats.org/drawingml/2006/wordprocessingDrawing" xmlns:w10="urn:schemas-microsoft-com:office:word" xmlns:w="http://schemas.openxmlformats.org/wordprocessingml/2006/main" xmlns:w14="http://schemas.microsoft.com/office/word/2010/wordml" xmlns:wpg="http://schemas.microsoft.com/office/word/2010/wordprocessingGroup" xmlns:wpi="http://schemas.microsoft.com/office/word/2010/wordprocessingInk" xmlns:wne="http://schemas.microsoft.com/office/word/2006/wordml" xmlns:wps="http://schemas.microsoft.com/office/word/2010/wordprocessingShape" mc:Ignorable="w14 wp14">
   <w:body>
     <w:p>
       <w:pPr>
@@ -85,123 +85,103 @@
         </w:numPr>
       </w:pPr>
       <w:r>
-        <w:t xml:space="preserve">Install </w:t>
-      </w:r>
-      <w:proofErr w:type="spellStart"/>
+        <w:t>Install MySQL on the server. Go</w:t>
+      </w:r>
+      <w:r>
+        <w:t xml:space="preserve"> to ‘</w:t>
+      </w:r>
+      <w:r>
+        <w:t>http://www.mysql.com/downloads/</w:t>
+      </w:r>
+      <w:r>
+        <w:t>’ and download and install the following pieces:</w:t>
+      </w:r>
+    </w:p>
+    <w:p>
+      <w:pPr>
+        <w:pStyle w:val="ListParagraph"/>
+        <w:numPr>
+          <w:ilvl w:val="1"/>
+          <w:numId w:val="1"/>
+        </w:numPr>
+      </w:pPr>
+      <w:r>
+        <w:t>MySQL Community Server</w:t>
+      </w:r>
+    </w:p>
+    <w:p>
+      <w:pPr>
+        <w:pStyle w:val="ListParagraph"/>
+        <w:numPr>
+          <w:ilvl w:val="1"/>
+          <w:numId w:val="1"/>
+        </w:numPr>
+      </w:pPr>
+      <w:r>
+        <w:t>MySQL Workbench</w:t>
+      </w:r>
+    </w:p>
+    <w:p>
+      <w:pPr>
+        <w:pStyle w:val="ListParagraph"/>
+        <w:numPr>
+          <w:ilvl w:val="1"/>
+          <w:numId w:val="1"/>
+        </w:numPr>
+      </w:pPr>
+      <w:r>
+        <w:t>Connector/ODBC</w:t>
+      </w:r>
+    </w:p>
+    <w:p>
+      <w:pPr>
+        <w:pStyle w:val="ListParagraph"/>
+        <w:numPr>
+          <w:ilvl w:val="1"/>
+          <w:numId w:val="1"/>
+        </w:numPr>
+      </w:pPr>
+      <w:r>
+        <w:t>Connecter/NET</w:t>
+      </w:r>
+    </w:p>
+    <w:p>
+      <w:pPr>
+        <w:ind w:left="720"/>
+      </w:pPr>
+      <w:r>
+        <w:t xml:space="preserve">When prompted to select any configuration options just </w:t>
+      </w:r>
+      <w:r>
+        <w:t>continue with</w:t>
+      </w:r>
+      <w:r>
+        <w:t xml:space="preserve"> the </w:t>
+      </w:r>
+      <w:r>
+        <w:t>default option that is selected</w:t>
+      </w:r>
+      <w:r>
+        <w:t>.</w:t>
+      </w:r>
+    </w:p>
+    <w:p>
+      <w:pPr>
+        <w:pStyle w:val="ListParagraph"/>
+        <w:numPr>
+          <w:ilvl w:val="0"/>
+          <w:numId w:val="1"/>
+        </w:numPr>
+      </w:pPr>
+      <w:r>
+        <w:t xml:space="preserve">Open </w:t>
+      </w:r>
+      <w:r>
+        <w:t xml:space="preserve">the </w:t>
+      </w:r>
       <w:r>
         <w:t>MySQL</w:t>
       </w:r>
-      <w:proofErr w:type="spellEnd"/>
-      <w:r>
-        <w:t xml:space="preserve"> on the server. Go</w:t>
-      </w:r>
-      <w:r>
-        <w:t xml:space="preserve"> to ‘</w:t>
-      </w:r>
-      <w:r>
-        <w:t>http://www.mysql.com/downloads/</w:t>
-      </w:r>
-      <w:r>
-        <w:t>’ and download and install the following pieces:</w:t>
-      </w:r>
-    </w:p>
-    <w:p>
-      <w:pPr>
-        <w:pStyle w:val="ListParagraph"/>
-        <w:numPr>
-          <w:ilvl w:val="1"/>
-          <w:numId w:val="1"/>
-        </w:numPr>
-      </w:pPr>
-      <w:proofErr w:type="spellStart"/>
-      <w:r>
-        <w:t>MySQL</w:t>
-      </w:r>
-      <w:proofErr w:type="spellEnd"/>
-      <w:r>
-        <w:t xml:space="preserve"> Community Server</w:t>
-      </w:r>
-    </w:p>
-    <w:p>
-      <w:pPr>
-        <w:pStyle w:val="ListParagraph"/>
-        <w:numPr>
-          <w:ilvl w:val="1"/>
-          <w:numId w:val="1"/>
-        </w:numPr>
-      </w:pPr>
-      <w:proofErr w:type="spellStart"/>
-      <w:r>
-        <w:t>MySQL</w:t>
-      </w:r>
-      <w:proofErr w:type="spellEnd"/>
-      <w:r>
-        <w:t xml:space="preserve"> Workbench</w:t>
-      </w:r>
-    </w:p>
-    <w:p>
-      <w:pPr>
-        <w:pStyle w:val="ListParagraph"/>
-        <w:numPr>
-          <w:ilvl w:val="1"/>
-          <w:numId w:val="1"/>
-        </w:numPr>
-      </w:pPr>
-      <w:r>
-        <w:t>Connector/ODBC</w:t>
-      </w:r>
-    </w:p>
-    <w:p>
-      <w:pPr>
-        <w:pStyle w:val="ListParagraph"/>
-        <w:numPr>
-          <w:ilvl w:val="1"/>
-          <w:numId w:val="1"/>
-        </w:numPr>
-      </w:pPr>
-      <w:r>
-        <w:t>Connecter/NET</w:t>
-      </w:r>
-    </w:p>
-    <w:p>
-      <w:pPr>
-        <w:ind w:left="720"/>
-      </w:pPr>
-      <w:r>
-        <w:t xml:space="preserve">When prompted to select any configuration options just </w:t>
-      </w:r>
-      <w:r>
-        <w:t>continue with</w:t>
-      </w:r>
-      <w:r>
-        <w:t xml:space="preserve"> the </w:t>
-      </w:r>
-      <w:r>
-        <w:t>default option that is selected</w:t>
-      </w:r>
-      <w:r>
-        <w:t>.</w:t>
-      </w:r>
-    </w:p>
-    <w:p>
-      <w:pPr>
-        <w:pStyle w:val="ListParagraph"/>
-        <w:numPr>
-          <w:ilvl w:val="0"/>
-          <w:numId w:val="1"/>
-        </w:numPr>
-      </w:pPr>
-      <w:r>
-        <w:t xml:space="preserve">Open </w:t>
-      </w:r>
-      <w:r>
-        <w:t xml:space="preserve">the </w:t>
-      </w:r>
-      <w:proofErr w:type="spellStart"/>
-      <w:r>
-        <w:t>MySQL</w:t>
-      </w:r>
-      <w:proofErr w:type="spellEnd"/>
       <w:r>
         <w:t xml:space="preserve"> Workbench</w:t>
       </w:r>
@@ -220,7 +200,7 @@
           <w:noProof/>
         </w:rPr>
         <w:drawing>
-          <wp:inline distT="0" distB="0" distL="0" distR="0">
+          <wp:inline distT="0" distB="0" distL="0" distR="0" wp14:anchorId="7DA24819" wp14:editId="55B4DE4B">
             <wp:extent cx="5943600" cy="3714750"/>
             <wp:effectExtent l="19050" t="0" r="0" b="0"/>
             <wp:docPr id="1" name="Picture 0" descr="MySQL1.jpg"/>
@@ -235,7 +215,7 @@
                     <pic:cNvPicPr/>
                   </pic:nvPicPr>
                   <pic:blipFill>
-                    <a:blip r:embed="rId5" cstate="print"/>
+                    <a:blip r:embed="rId6" cstate="print"/>
                     <a:stretch>
                       <a:fillRect/>
                     </a:stretch>
@@ -269,13 +249,8 @@
       </w:pPr>
       <w:r>
         <w:lastRenderedPageBreak/>
-        <w:t xml:space="preserve">Open the Local instance of </w:t>
-      </w:r>
-      <w:proofErr w:type="spellStart"/>
-      <w:r>
-        <w:t>MySQL</w:t>
-      </w:r>
-      <w:proofErr w:type="spellEnd"/>
+        <w:t>Open the Local instance of MySQL</w:t>
+      </w:r>
     </w:p>
     <w:p>
       <w:r>
@@ -283,7 +258,7 @@
           <w:noProof/>
         </w:rPr>
         <w:drawing>
-          <wp:inline distT="0" distB="0" distL="0" distR="0">
+          <wp:inline distT="0" distB="0" distL="0" distR="0" wp14:anchorId="16C0BCCA" wp14:editId="7B17472E">
             <wp:extent cx="5648325" cy="3530203"/>
             <wp:effectExtent l="19050" t="0" r="9525" b="0"/>
             <wp:docPr id="3" name="Picture 1" descr="MySQL2.jpg"/>
@@ -298,7 +273,7 @@
                     <pic:cNvPicPr/>
                   </pic:nvPicPr>
                   <pic:blipFill>
-                    <a:blip r:embed="rId6" cstate="print"/>
+                    <a:blip r:embed="rId7" cstate="print"/>
                     <a:stretch>
                       <a:fillRect/>
                     </a:stretch>
@@ -354,7 +329,7 @@
           <w:noProof/>
         </w:rPr>
         <w:drawing>
-          <wp:inline distT="0" distB="0" distL="0" distR="0">
+          <wp:inline distT="0" distB="0" distL="0" distR="0" wp14:anchorId="47129996" wp14:editId="2F9ADC4C">
             <wp:extent cx="5743575" cy="3589734"/>
             <wp:effectExtent l="19050" t="0" r="9525" b="0"/>
             <wp:docPr id="4" name="Picture 3" descr="MySQL3.jpg"/>
@@ -369,7 +344,7 @@
                     <pic:cNvPicPr/>
                   </pic:nvPicPr>
                   <pic:blipFill>
-                    <a:blip r:embed="rId7" cstate="print"/>
+                    <a:blip r:embed="rId8" cstate="print"/>
                     <a:stretch>
                       <a:fillRect/>
                     </a:stretch>
@@ -402,7 +377,7 @@
         <w:lastRenderedPageBreak/>
         <w:t xml:space="preserve">Install ASP.NET MVC 3 on the server. This can be found at </w:t>
       </w:r>
-      <w:hyperlink r:id="rId8" w:history="1">
+      <w:hyperlink r:id="rId9" w:history="1">
         <w:r>
           <w:rPr>
             <w:rStyle w:val="Hyperlink"/>
@@ -443,7 +418,7 @@
           <w:noProof/>
         </w:rPr>
         <w:drawing>
-          <wp:inline distT="0" distB="0" distL="0" distR="0">
+          <wp:inline distT="0" distB="0" distL="0" distR="0" wp14:anchorId="63020A0D" wp14:editId="604888A3">
             <wp:extent cx="5029200" cy="3476625"/>
             <wp:effectExtent l="19050" t="0" r="0" b="0"/>
             <wp:docPr id="7" name="Picture 6" descr="MySQL4.jpg"/>
@@ -458,7 +433,7 @@
                     <pic:cNvPicPr/>
                   </pic:nvPicPr>
                   <pic:blipFill>
-                    <a:blip r:embed="rId9" cstate="print"/>
+                    <a:blip r:embed="rId10" cstate="print"/>
                     <a:stretch>
                       <a:fillRect/>
                     </a:stretch>
@@ -506,7 +481,7 @@
           <w:noProof/>
         </w:rPr>
         <w:drawing>
-          <wp:inline distT="0" distB="0" distL="0" distR="0">
+          <wp:inline distT="0" distB="0" distL="0" distR="0" wp14:anchorId="59AEAEFA" wp14:editId="1D7B9DE4">
             <wp:extent cx="7016156" cy="2600325"/>
             <wp:effectExtent l="19050" t="0" r="0" b="0"/>
             <wp:docPr id="6" name="Picture 4" descr="IIS1.jpg"/>
@@ -521,7 +496,7 @@
                     <pic:cNvPicPr/>
                   </pic:nvPicPr>
                   <pic:blipFill>
-                    <a:blip r:embed="rId10" cstate="print"/>
+                    <a:blip r:embed="rId11" cstate="print"/>
                     <a:stretch>
                       <a:fillRect/>
                     </a:stretch>
@@ -623,7 +598,7 @@
           <w:noProof/>
         </w:rPr>
         <w:drawing>
-          <wp:inline distT="0" distB="0" distL="0" distR="0">
+          <wp:inline distT="0" distB="0" distL="0" distR="0" wp14:anchorId="2A64EAFA" wp14:editId="7C9746AB">
             <wp:extent cx="3552825" cy="2924175"/>
             <wp:effectExtent l="19050" t="0" r="9525" b="0"/>
             <wp:docPr id="8" name="Picture 7" descr="IIS2.jpg"/>
@@ -638,7 +613,7 @@
                     <pic:cNvPicPr/>
                   </pic:nvPicPr>
                   <pic:blipFill>
-                    <a:blip r:embed="rId11" cstate="print"/>
+                    <a:blip r:embed="rId12" cstate="print"/>
                     <a:stretch>
                       <a:fillRect/>
                     </a:stretch>
@@ -741,7 +716,7 @@
           <w:noProof/>
         </w:rPr>
         <w:drawing>
-          <wp:inline distT="0" distB="0" distL="0" distR="0">
+          <wp:inline distT="0" distB="0" distL="0" distR="0" wp14:anchorId="527F03C2" wp14:editId="6DC00A35">
             <wp:extent cx="2514600" cy="2295525"/>
             <wp:effectExtent l="19050" t="0" r="0" b="0"/>
             <wp:docPr id="9" name="Picture 8" descr="IIS3.jpg"/>
@@ -756,7 +731,7 @@
                     <pic:cNvPicPr/>
                   </pic:nvPicPr>
                   <pic:blipFill>
-                    <a:blip r:embed="rId12" cstate="print"/>
+                    <a:blip r:embed="rId13" cstate="print"/>
                     <a:stretch>
                       <a:fillRect/>
                     </a:stretch>
@@ -898,7 +873,7 @@
           <w:noProof/>
         </w:rPr>
         <w:drawing>
-          <wp:inline distT="0" distB="0" distL="0" distR="0">
+          <wp:inline distT="0" distB="0" distL="0" distR="0" wp14:anchorId="7B548032" wp14:editId="73C7028F">
             <wp:extent cx="7296150" cy="4834479"/>
             <wp:effectExtent l="19050" t="0" r="0" b="0"/>
             <wp:docPr id="11" name="Picture 10" descr="IIS4.jpg"/>
@@ -913,7 +888,7 @@
                     <pic:cNvPicPr/>
                   </pic:nvPicPr>
                   <pic:blipFill>
-                    <a:blip r:embed="rId13" cstate="print"/>
+                    <a:blip r:embed="rId14" cstate="print"/>
                     <a:stretch>
                       <a:fillRect/>
                     </a:stretch>
@@ -993,6 +968,8 @@
       <w:pPr>
         <w:pStyle w:val="ListParagraph"/>
       </w:pPr>
+      <w:bookmarkStart w:id="0" w:name="_GoBack"/>
+      <w:bookmarkEnd w:id="0"/>
     </w:p>
     <w:p>
       <w:pPr>
@@ -1002,17 +979,52 @@
           <w:numId w:val="1"/>
         </w:numPr>
       </w:pPr>
-      <w:proofErr w:type="spellStart"/>
+      <w:r>
+        <w:t xml:space="preserve">Download the latest build from </w:t>
+      </w:r>
+      <w:hyperlink r:id="rId15" w:history="1">
+        <w:r>
+          <w:rPr>
+            <w:rStyle w:val="Hyperlink"/>
+          </w:rPr>
+          <w:t>http://code.google.com/p/openehs/downloads</w:t>
+        </w:r>
+      </w:hyperlink>
+      <w:r>
+        <w:t>.</w:t>
+      </w:r>
+    </w:p>
+    <w:p>
+      <w:pPr>
+        <w:pStyle w:val="ListParagraph"/>
+        <w:numPr>
+          <w:ilvl w:val="0"/>
+          <w:numId w:val="1"/>
+        </w:numPr>
+      </w:pPr>
       <w:r>
         <w:lastRenderedPageBreak/>
-        <w:t>A</w:t>
-      </w:r>
-      <w:r>
-        <w:t>sdfadsfasdf</w:t>
-      </w:r>
-      <w:proofErr w:type="spellEnd"/>
-      <w:r>
-        <w:t xml:space="preserve"> Click on the ‘Browse *:80 (http)’ link to make sure that your website is running correctly</w:t>
+        <w:t xml:space="preserve">Extract all files to C:/inetpub/wwwroot on server. </w:t>
+      </w:r>
+    </w:p>
+    <w:p>
+      <w:pPr>
+        <w:pStyle w:val="ListParagraph"/>
+        <w:numPr>
+          <w:ilvl w:val="0"/>
+          <w:numId w:val="1"/>
+        </w:numPr>
+      </w:pPr>
+      <w:r>
+        <w:t>Click on the ‘Browse *</w:t>
+      </w:r>
+      <w:proofErr w:type="gramStart"/>
+      <w:r>
+        <w:t>:80</w:t>
+      </w:r>
+      <w:proofErr w:type="gramEnd"/>
+      <w:r>
+        <w:t xml:space="preserve"> (http)’ link to make sure that your website is running correctly</w:t>
       </w:r>
     </w:p>
     <w:p>
@@ -1030,7 +1042,7 @@
           <w:noProof/>
         </w:rPr>
         <w:drawing>
-          <wp:inline distT="0" distB="0" distL="0" distR="0">
+          <wp:inline distT="0" distB="0" distL="0" distR="0" wp14:anchorId="34BA26A7" wp14:editId="6469B480">
             <wp:extent cx="7229475" cy="4797251"/>
             <wp:effectExtent l="19050" t="0" r="9525" b="0"/>
             <wp:docPr id="12" name="Picture 11" descr="IIS5.jpg"/>
@@ -1045,7 +1057,7 @@
                     <pic:cNvPicPr/>
                   </pic:nvPicPr>
                   <pic:blipFill>
-                    <a:blip r:embed="rId14" cstate="print"/>
+                    <a:blip r:embed="rId16" cstate="print"/>
                     <a:stretch>
                       <a:fillRect/>
                     </a:stretch>
@@ -1178,7 +1190,7 @@
           <w:noProof/>
         </w:rPr>
         <w:drawing>
-          <wp:inline distT="0" distB="0" distL="0" distR="0">
+          <wp:inline distT="0" distB="0" distL="0" distR="0" wp14:anchorId="463E788D" wp14:editId="65A3A232">
             <wp:extent cx="7248525" cy="4530328"/>
             <wp:effectExtent l="19050" t="0" r="9525" b="0"/>
             <wp:docPr id="13" name="Picture 12" descr="OpenEHS.jpg"/>
@@ -1193,7 +1205,7 @@
                     <pic:cNvPicPr/>
                   </pic:nvPicPr>
                   <pic:blipFill>
-                    <a:blip r:embed="rId15" cstate="print"/>
+                    <a:blip r:embed="rId17" cstate="print"/>
                     <a:stretch>
                       <a:fillRect/>
                     </a:stretch>
@@ -1227,7 +1239,7 @@
 </file>
 
 <file path=word/numbering.xml><?xml version="1.0" encoding="utf-8"?>
-<w:numbering xmlns:ve="http://schemas.openxmlformats.org/markup-compatibility/2006" xmlns:o="urn:schemas-microsoft-com:office:office" xmlns:r="http://schemas.openxmlformats.org/officeDocument/2006/relationships" xmlns:m="http://schemas.openxmlformats.org/officeDocument/2006/math" xmlns:v="urn:schemas-microsoft-com:vml" xmlns:wp="http://schemas.openxmlformats.org/drawingml/2006/wordprocessingDrawing" xmlns:w10="urn:schemas-microsoft-com:office:word" xmlns:w="http://schemas.openxmlformats.org/wordprocessingml/2006/main" xmlns:wne="http://schemas.microsoft.com/office/word/2006/wordml">
+<w:numbering xmlns:wpc="http://schemas.microsoft.com/office/word/2010/wordprocessingCanvas" xmlns:mo="http://schemas.microsoft.com/office/mac/office/2008/main" xmlns:mc="http://schemas.openxmlformats.org/markup-compatibility/2006" xmlns:mv="urn:schemas-microsoft-com:mac:vml" xmlns:o="urn:schemas-microsoft-com:office:office" xmlns:r="http://schemas.openxmlformats.org/officeDocument/2006/relationships" xmlns:m="http://schemas.openxmlformats.org/officeDocument/2006/math" xmlns:v="urn:schemas-microsoft-com:vml" xmlns:wp14="http://schemas.microsoft.com/office/word/2010/wordprocessingDrawing" xmlns:wp="http://schemas.openxmlformats.org/drawingml/2006/wordprocessingDrawing" xmlns:w10="urn:schemas-microsoft-com:office:word" xmlns:w="http://schemas.openxmlformats.org/wordprocessingml/2006/main" xmlns:w14="http://schemas.microsoft.com/office/word/2010/wordml" xmlns:wpg="http://schemas.microsoft.com/office/word/2010/wordprocessingGroup" xmlns:wpi="http://schemas.microsoft.com/office/word/2010/wordprocessingInk" xmlns:wne="http://schemas.microsoft.com/office/word/2006/wordml" xmlns:wps="http://schemas.microsoft.com/office/word/2010/wordprocessingShape" mc:Ignorable="w14 wp14">
   <w:abstractNum w:abstractNumId="0">
     <w:nsid w:val="3A0C3000"/>
     <w:multiLevelType w:val="hybridMultilevel"/>
@@ -1413,7 +1425,7 @@
 </file>
 
 <file path=word/styles.xml><?xml version="1.0" encoding="utf-8"?>
-<w:styles xmlns:r="http://schemas.openxmlformats.org/officeDocument/2006/relationships" xmlns:w="http://schemas.openxmlformats.org/wordprocessingml/2006/main">
+<w:styles xmlns:mc="http://schemas.openxmlformats.org/markup-compatibility/2006" xmlns:r="http://schemas.openxmlformats.org/officeDocument/2006/relationships" xmlns:w="http://schemas.openxmlformats.org/wordprocessingml/2006/main" xmlns:w14="http://schemas.microsoft.com/office/word/2010/wordml" mc:Ignorable="w14">
   <w:docDefaults>
     <w:rPrDefault>
       <w:rPr>
@@ -1430,7 +1442,7 @@
       </w:pPr>
     </w:pPrDefault>
   </w:docDefaults>
-  <w:latentStyles w:defLockedState="0" w:defUIPriority="99" w:defSemiHidden="1" w:defUnhideWhenUsed="1" w:defQFormat="0" w:count="267">
+  <w:latentStyles w:defLockedState="0" w:defUIPriority="99" w:defSemiHidden="1" w:defUnhideWhenUsed="1" w:defQFormat="0" w:count="276">
     <w:lsdException w:name="Normal" w:semiHidden="0" w:uiPriority="0" w:unhideWhenUsed="0" w:qFormat="1"/>
     <w:lsdException w:name="heading 1" w:semiHidden="0" w:uiPriority="9" w:unhideWhenUsed="0" w:qFormat="1"/>
     <w:lsdException w:name="heading 2" w:uiPriority="9" w:qFormat="1"/>
@@ -1608,7 +1620,6 @@
     <w:uiPriority w:val="99"/>
     <w:semiHidden/>
     <w:unhideWhenUsed/>
-    <w:qFormat/>
     <w:tblPr>
       <w:tblInd w:w="0" w:type="dxa"/>
       <w:tblCellMar>
@@ -1691,6 +1702,192 @@
       <w:color w:val="0000FF" w:themeColor="hyperlink"/>
       <w:u w:val="single"/>
     </w:rPr>
+  </w:style>
+</w:styles>
+</file>
+
+<file path=word/stylesWithEffects.xml><?xml version="1.0" encoding="utf-8"?>
+<w:styles xmlns:wpc="http://schemas.microsoft.com/office/word/2010/wordprocessingCanvas" xmlns:mo="http://schemas.microsoft.com/office/mac/office/2008/main" xmlns:mc="http://schemas.openxmlformats.org/markup-compatibility/2006" xmlns:mv="urn:schemas-microsoft-com:mac:vml" xmlns:o="urn:schemas-microsoft-com:office:office" xmlns:r="http://schemas.openxmlformats.org/officeDocument/2006/relationships" xmlns:m="http://schemas.openxmlformats.org/officeDocument/2006/math" xmlns:v="urn:schemas-microsoft-com:vml" xmlns:wp14="http://schemas.microsoft.com/office/word/2010/wordprocessingDrawing" xmlns:wp="http://schemas.openxmlformats.org/drawingml/2006/wordprocessingDrawing" xmlns:w10="urn:schemas-microsoft-com:office:word" xmlns:w="http://schemas.openxmlformats.org/wordprocessingml/2006/main" xmlns:w14="http://schemas.microsoft.com/office/word/2010/wordml" xmlns:wpg="http://schemas.microsoft.com/office/word/2010/wordprocessingGroup" xmlns:wpi="http://schemas.microsoft.com/office/word/2010/wordprocessingInk" xmlns:wne="http://schemas.microsoft.com/office/word/2006/wordml" xmlns:wps="http://schemas.microsoft.com/office/word/2010/wordprocessingShape" mc:Ignorable="w14 wp14">
+  <w:docDefaults>
+    <w:rPrDefault>
+      <w:rPr>
+        <w:rFonts w:asciiTheme="minorHAnsi" w:eastAsiaTheme="minorEastAsia" w:hAnsiTheme="minorHAnsi" w:cstheme="minorBidi"/>
+        <w:sz w:val="24"/>
+        <w:szCs w:val="24"/>
+        <w:lang w:val="en-US" w:eastAsia="ja-JP" w:bidi="ar-SA"/>
+      </w:rPr>
+    </w:rPrDefault>
+    <w:pPrDefault/>
+  </w:docDefaults>
+  <w:latentStyles w:defLockedState="0" w:defUIPriority="99" w:defSemiHidden="1" w:defUnhideWhenUsed="1" w:defQFormat="0" w:count="276">
+    <w:lsdException w:name="Normal" w:semiHidden="0" w:uiPriority="0" w:unhideWhenUsed="0" w:qFormat="1"/>
+    <w:lsdException w:name="heading 1" w:semiHidden="0" w:uiPriority="9" w:unhideWhenUsed="0" w:qFormat="1"/>
+    <w:lsdException w:name="heading 2" w:uiPriority="9" w:qFormat="1"/>
+    <w:lsdException w:name="heading 3" w:uiPriority="9" w:qFormat="1"/>
+    <w:lsdException w:name="heading 4" w:uiPriority="9" w:qFormat="1"/>
+    <w:lsdException w:name="heading 5" w:uiPriority="9" w:qFormat="1"/>
+    <w:lsdException w:name="heading 6" w:uiPriority="9" w:qFormat="1"/>
+    <w:lsdException w:name="heading 7" w:uiPriority="9" w:qFormat="1"/>
+    <w:lsdException w:name="heading 8" w:uiPriority="9" w:qFormat="1"/>
+    <w:lsdException w:name="heading 9" w:uiPriority="9" w:qFormat="1"/>
+    <w:lsdException w:name="toc 1" w:uiPriority="39"/>
+    <w:lsdException w:name="toc 2" w:uiPriority="39"/>
+    <w:lsdException w:name="toc 3" w:uiPriority="39"/>
+    <w:lsdException w:name="toc 4" w:uiPriority="39"/>
+    <w:lsdException w:name="toc 5" w:uiPriority="39"/>
+    <w:lsdException w:name="toc 6" w:uiPriority="39"/>
+    <w:lsdException w:name="toc 7" w:uiPriority="39"/>
+    <w:lsdException w:name="toc 8" w:uiPriority="39"/>
+    <w:lsdException w:name="toc 9" w:uiPriority="39"/>
+    <w:lsdException w:name="caption" w:uiPriority="35" w:qFormat="1"/>
+    <w:lsdException w:name="Title" w:semiHidden="0" w:uiPriority="10" w:unhideWhenUsed="0" w:qFormat="1"/>
+    <w:lsdException w:name="Default Paragraph Font" w:uiPriority="1"/>
+    <w:lsdException w:name="Subtitle" w:semiHidden="0" w:uiPriority="11" w:unhideWhenUsed="0" w:qFormat="1"/>
+    <w:lsdException w:name="Strong" w:semiHidden="0" w:uiPriority="22" w:unhideWhenUsed="0" w:qFormat="1"/>
+    <w:lsdException w:name="Emphasis" w:semiHidden="0" w:uiPriority="20" w:unhideWhenUsed="0" w:qFormat="1"/>
+    <w:lsdException w:name="Table Grid" w:semiHidden="0" w:uiPriority="59" w:unhideWhenUsed="0"/>
+    <w:lsdException w:name="Placeholder Text" w:unhideWhenUsed="0"/>
+    <w:lsdException w:name="No Spacing" w:semiHidden="0" w:uiPriority="1" w:unhideWhenUsed="0" w:qFormat="1"/>
+    <w:lsdException w:name="Light Shading" w:semiHidden="0" w:uiPriority="60" w:unhideWhenUsed="0"/>
+    <w:lsdException w:name="Light List" w:semiHidden="0" w:uiPriority="61" w:unhideWhenUsed="0"/>
+    <w:lsdException w:name="Light Grid" w:semiHidden="0" w:uiPriority="62" w:unhideWhenUsed="0"/>
+    <w:lsdException w:name="Medium Shading 1" w:semiHidden="0" w:uiPriority="63" w:unhideWhenUsed="0"/>
+    <w:lsdException w:name="Medium Shading 2" w:semiHidden="0" w:uiPriority="64" w:unhideWhenUsed="0"/>
+    <w:lsdException w:name="Medium List 1" w:semiHidden="0" w:uiPriority="65" w:unhideWhenUsed="0"/>
+    <w:lsdException w:name="Medium List 2" w:semiHidden="0" w:uiPriority="66" w:unhideWhenUsed="0"/>
+    <w:lsdException w:name="Medium Grid 1" w:semiHidden="0" w:uiPriority="67" w:unhideWhenUsed="0"/>
+    <w:lsdException w:name="Medium Grid 2" w:semiHidden="0" w:uiPriority="68" w:unhideWhenUsed="0"/>
+    <w:lsdException w:name="Medium Grid 3" w:semiHidden="0" w:uiPriority="69" w:unhideWhenUsed="0"/>
+    <w:lsdException w:name="Dark List" w:semiHidden="0" w:uiPriority="70" w:unhideWhenUsed="0"/>
+    <w:lsdException w:name="Colorful Shading" w:semiHidden="0" w:uiPriority="71" w:unhideWhenUsed="0"/>
+    <w:lsdException w:name="Colorful List" w:semiHidden="0" w:uiPriority="72" w:unhideWhenUsed="0"/>
+    <w:lsdException w:name="Colorful Grid" w:semiHidden="0" w:uiPriority="73" w:unhideWhenUsed="0"/>
+    <w:lsdException w:name="Light Shading Accent 1" w:semiHidden="0" w:uiPriority="60" w:unhideWhenUsed="0"/>
+    <w:lsdException w:name="Light List Accent 1" w:semiHidden="0" w:uiPriority="61" w:unhideWhenUsed="0"/>
+    <w:lsdException w:name="Light Grid Accent 1" w:semiHidden="0" w:uiPriority="62" w:unhideWhenUsed="0"/>
+    <w:lsdException w:name="Medium Shading 1 Accent 1" w:semiHidden="0" w:uiPriority="63" w:unhideWhenUsed="0"/>
+    <w:lsdException w:name="Medium Shading 2 Accent 1" w:semiHidden="0" w:uiPriority="64" w:unhideWhenUsed="0"/>
+    <w:lsdException w:name="Medium List 1 Accent 1" w:semiHidden="0" w:uiPriority="65" w:unhideWhenUsed="0"/>
+    <w:lsdException w:name="Revision" w:unhideWhenUsed="0"/>
+    <w:lsdException w:name="List Paragraph" w:semiHidden="0" w:uiPriority="34" w:unhideWhenUsed="0" w:qFormat="1"/>
+    <w:lsdException w:name="Quote" w:semiHidden="0" w:uiPriority="29" w:unhideWhenUsed="0" w:qFormat="1"/>
+    <w:lsdException w:name="Intense Quote" w:semiHidden="0" w:uiPriority="30" w:unhideWhenUsed="0" w:qFormat="1"/>
+    <w:lsdException w:name="Medium List 2 Accent 1" w:semiHidden="0" w:uiPriority="66" w:unhideWhenUsed="0"/>
+    <w:lsdException w:name="Medium Grid 1 Accent 1" w:semiHidden="0" w:uiPriority="67" w:unhideWhenUsed="0"/>
+    <w:lsdException w:name="Medium Grid 2 Accent 1" w:semiHidden="0" w:uiPriority="68" w:unhideWhenUsed="0"/>
+    <w:lsdException w:name="Medium Grid 3 Accent 1" w:semiHidden="0" w:uiPriority="69" w:unhideWhenUsed="0"/>
+    <w:lsdException w:name="Dark List Accent 1" w:semiHidden="0" w:uiPriority="70" w:unhideWhenUsed="0"/>
+    <w:lsdException w:name="Colorful Shading Accent 1" w:semiHidden="0" w:uiPriority="71" w:unhideWhenUsed="0"/>
+    <w:lsdException w:name="Colorful List Accent 1" w:semiHidden="0" w:uiPriority="72" w:unhideWhenUsed="0"/>
+    <w:lsdException w:name="Colorful Grid Accent 1" w:semiHidden="0" w:uiPriority="73" w:unhideWhenUsed="0"/>
+    <w:lsdException w:name="Light Shading Accent 2" w:semiHidden="0" w:uiPriority="60" w:unhideWhenUsed="0"/>
+    <w:lsdException w:name="Light List Accent 2" w:semiHidden="0" w:uiPriority="61" w:unhideWhenUsed="0"/>
+    <w:lsdException w:name="Light Grid Accent 2" w:semiHidden="0" w:uiPriority="62" w:unhideWhenUsed="0"/>
+    <w:lsdException w:name="Medium Shading 1 Accent 2" w:semiHidden="0" w:uiPriority="63" w:unhideWhenUsed="0"/>
+    <w:lsdException w:name="Medium Shading 2 Accent 2" w:semiHidden="0" w:uiPriority="64" w:unhideWhenUsed="0"/>
+    <w:lsdException w:name="Medium List 1 Accent 2" w:semiHidden="0" w:uiPriority="65" w:unhideWhenUsed="0"/>
+    <w:lsdException w:name="Medium List 2 Accent 2" w:semiHidden="0" w:uiPriority="66" w:unhideWhenUsed="0"/>
+    <w:lsdException w:name="Medium Grid 1 Accent 2" w:semiHidden="0" w:uiPriority="67" w:unhideWhenUsed="0"/>
+    <w:lsdException w:name="Medium Grid 2 Accent 2" w:semiHidden="0" w:uiPriority="68" w:unhideWhenUsed="0"/>
+    <w:lsdException w:name="Medium Grid 3 Accent 2" w:semiHidden="0" w:uiPriority="69" w:unhideWhenUsed="0"/>
+    <w:lsdException w:name="Dark List Accent 2" w:semiHidden="0" w:uiPriority="70" w:unhideWhenUsed="0"/>
+    <w:lsdException w:name="Colorful Shading Accent 2" w:semiHidden="0" w:uiPriority="71" w:unhideWhenUsed="0"/>
+    <w:lsdException w:name="Colorful List Accent 2" w:semiHidden="0" w:uiPriority="72" w:unhideWhenUsed="0"/>
+    <w:lsdException w:name="Colorful Grid Accent 2" w:semiHidden="0" w:uiPriority="73" w:unhideWhenUsed="0"/>
+    <w:lsdException w:name="Light Shading Accent 3" w:semiHidden="0" w:uiPriority="60" w:unhideWhenUsed="0"/>
+    <w:lsdException w:name="Light List Accent 3" w:semiHidden="0" w:uiPriority="61" w:unhideWhenUsed="0"/>
+    <w:lsdException w:name="Light Grid Accent 3" w:semiHidden="0" w:uiPriority="62" w:unhideWhenUsed="0"/>
+    <w:lsdException w:name="Medium Shading 1 Accent 3" w:semiHidden="0" w:uiPriority="63" w:unhideWhenUsed="0"/>
+    <w:lsdException w:name="Medium Shading 2 Accent 3" w:semiHidden="0" w:uiPriority="64" w:unhideWhenUsed="0"/>
+    <w:lsdException w:name="Medium List 1 Accent 3" w:semiHidden="0" w:uiPriority="65" w:unhideWhenUsed="0"/>
+    <w:lsdException w:name="Medium List 2 Accent 3" w:semiHidden="0" w:uiPriority="66" w:unhideWhenUsed="0"/>
+    <w:lsdException w:name="Medium Grid 1 Accent 3" w:semiHidden="0" w:uiPriority="67" w:unhideWhenUsed="0"/>
+    <w:lsdException w:name="Medium Grid 2 Accent 3" w:semiHidden="0" w:uiPriority="68" w:unhideWhenUsed="0"/>
+    <w:lsdException w:name="Medium Grid 3 Accent 3" w:semiHidden="0" w:uiPriority="69" w:unhideWhenUsed="0"/>
+    <w:lsdException w:name="Dark List Accent 3" w:semiHidden="0" w:uiPriority="70" w:unhideWhenUsed="0"/>
+    <w:lsdException w:name="Colorful Shading Accent 3" w:semiHidden="0" w:uiPriority="71" w:unhideWhenUsed="0"/>
+    <w:lsdException w:name="Colorful List Accent 3" w:semiHidden="0" w:uiPriority="72" w:unhideWhenUsed="0"/>
+    <w:lsdException w:name="Colorful Grid Accent 3" w:semiHidden="0" w:uiPriority="73" w:unhideWhenUsed="0"/>
+    <w:lsdException w:name="Light Shading Accent 4" w:semiHidden="0" w:uiPriority="60" w:unhideWhenUsed="0"/>
+    <w:lsdException w:name="Light List Accent 4" w:semiHidden="0" w:uiPriority="61" w:unhideWhenUsed="0"/>
+    <w:lsdException w:name="Light Grid Accent 4" w:semiHidden="0" w:uiPriority="62" w:unhideWhenUsed="0"/>
+    <w:lsdException w:name="Medium Shading 1 Accent 4" w:semiHidden="0" w:uiPriority="63" w:unhideWhenUsed="0"/>
+    <w:lsdException w:name="Medium Shading 2 Accent 4" w:semiHidden="0" w:uiPriority="64" w:unhideWhenUsed="0"/>
+    <w:lsdException w:name="Medium List 1 Accent 4" w:semiHidden="0" w:uiPriority="65" w:unhideWhenUsed="0"/>
+    <w:lsdException w:name="Medium List 2 Accent 4" w:semiHidden="0" w:uiPriority="66" w:unhideWhenUsed="0"/>
+    <w:lsdException w:name="Medium Grid 1 Accent 4" w:semiHidden="0" w:uiPriority="67" w:unhideWhenUsed="0"/>
+    <w:lsdException w:name="Medium Grid 2 Accent 4" w:semiHidden="0" w:uiPriority="68" w:unhideWhenUsed="0"/>
+    <w:lsdException w:name="Medium Grid 3 Accent 4" w:semiHidden="0" w:uiPriority="69" w:unhideWhenUsed="0"/>
+    <w:lsdException w:name="Dark List Accent 4" w:semiHidden="0" w:uiPriority="70" w:unhideWhenUsed="0"/>
+    <w:lsdException w:name="Colorful Shading Accent 4" w:semiHidden="0" w:uiPriority="71" w:unhideWhenUsed="0"/>
+    <w:lsdException w:name="Colorful List Accent 4" w:semiHidden="0" w:uiPriority="72" w:unhideWhenUsed="0"/>
+    <w:lsdException w:name="Colorful Grid Accent 4" w:semiHidden="0" w:uiPriority="73" w:unhideWhenUsed="0"/>
+    <w:lsdException w:name="Light Shading Accent 5" w:semiHidden="0" w:uiPriority="60" w:unhideWhenUsed="0"/>
+    <w:lsdException w:name="Light List Accent 5" w:semiHidden="0" w:uiPriority="61" w:unhideWhenUsed="0"/>
+    <w:lsdException w:name="Light Grid Accent 5" w:semiHidden="0" w:uiPriority="62" w:unhideWhenUsed="0"/>
+    <w:lsdException w:name="Medium Shading 1 Accent 5" w:semiHidden="0" w:uiPriority="63" w:unhideWhenUsed="0"/>
+    <w:lsdException w:name="Medium Shading 2 Accent 5" w:semiHidden="0" w:uiPriority="64" w:unhideWhenUsed="0"/>
+    <w:lsdException w:name="Medium List 1 Accent 5" w:semiHidden="0" w:uiPriority="65" w:unhideWhenUsed="0"/>
+    <w:lsdException w:name="Medium List 2 Accent 5" w:semiHidden="0" w:uiPriority="66" w:unhideWhenUsed="0"/>
+    <w:lsdException w:name="Medium Grid 1 Accent 5" w:semiHidden="0" w:uiPriority="67" w:unhideWhenUsed="0"/>
+    <w:lsdException w:name="Medium Grid 2 Accent 5" w:semiHidden="0" w:uiPriority="68" w:unhideWhenUsed="0"/>
+    <w:lsdException w:name="Medium Grid 3 Accent 5" w:semiHidden="0" w:uiPriority="69" w:unhideWhenUsed="0"/>
+    <w:lsdException w:name="Dark List Accent 5" w:semiHidden="0" w:uiPriority="70" w:unhideWhenUsed="0"/>
+    <w:lsdException w:name="Colorful Shading Accent 5" w:semiHidden="0" w:uiPriority="71" w:unhideWhenUsed="0"/>
+    <w:lsdException w:name="Colorful List Accent 5" w:semiHidden="0" w:uiPriority="72" w:unhideWhenUsed="0"/>
+    <w:lsdException w:name="Colorful Grid Accent 5" w:semiHidden="0" w:uiPriority="73" w:unhideWhenUsed="0"/>
+    <w:lsdException w:name="Light Shading Accent 6" w:semiHidden="0" w:uiPriority="60" w:unhideWhenUsed="0"/>
+    <w:lsdException w:name="Light List Accent 6" w:semiHidden="0" w:uiPriority="61" w:unhideWhenUsed="0"/>
+    <w:lsdException w:name="Light Grid Accent 6" w:semiHidden="0" w:uiPriority="62" w:unhideWhenUsed="0"/>
+    <w:lsdException w:name="Medium Shading 1 Accent 6" w:semiHidden="0" w:uiPriority="63" w:unhideWhenUsed="0"/>
+    <w:lsdException w:name="Medium Shading 2 Accent 6" w:semiHidden="0" w:uiPriority="64" w:unhideWhenUsed="0"/>
+    <w:lsdException w:name="Medium List 1 Accent 6" w:semiHidden="0" w:uiPriority="65" w:unhideWhenUsed="0"/>
+    <w:lsdException w:name="Medium List 2 Accent 6" w:semiHidden="0" w:uiPriority="66" w:unhideWhenUsed="0"/>
+    <w:lsdException w:name="Medium Grid 1 Accent 6" w:semiHidden="0" w:uiPriority="67" w:unhideWhenUsed="0"/>
+    <w:lsdException w:name="Medium Grid 2 Accent 6" w:semiHidden="0" w:uiPriority="68" w:unhideWhenUsed="0"/>
+    <w:lsdException w:name="Medium Grid 3 Accent 6" w:semiHidden="0" w:uiPriority="69" w:unhideWhenUsed="0"/>
+    <w:lsdException w:name="Dark List Accent 6" w:semiHidden="0" w:uiPriority="70" w:unhideWhenUsed="0"/>
+    <w:lsdException w:name="Colorful Shading Accent 6" w:semiHidden="0" w:uiPriority="71" w:unhideWhenUsed="0"/>
+    <w:lsdException w:name="Colorful List Accent 6" w:semiHidden="0" w:uiPriority="72" w:unhideWhenUsed="0"/>
+    <w:lsdException w:name="Colorful Grid Accent 6" w:semiHidden="0" w:uiPriority="73" w:unhideWhenUsed="0"/>
+    <w:lsdException w:name="Subtle Emphasis" w:semiHidden="0" w:uiPriority="19" w:unhideWhenUsed="0" w:qFormat="1"/>
+    <w:lsdException w:name="Intense Emphasis" w:semiHidden="0" w:uiPriority="21" w:unhideWhenUsed="0" w:qFormat="1"/>
+    <w:lsdException w:name="Subtle Reference" w:semiHidden="0" w:uiPriority="31" w:unhideWhenUsed="0" w:qFormat="1"/>
+    <w:lsdException w:name="Intense Reference" w:semiHidden="0" w:uiPriority="32" w:unhideWhenUsed="0" w:qFormat="1"/>
+    <w:lsdException w:name="Book Title" w:semiHidden="0" w:uiPriority="33" w:unhideWhenUsed="0" w:qFormat="1"/>
+    <w:lsdException w:name="Bibliography" w:uiPriority="37"/>
+    <w:lsdException w:name="TOC Heading" w:uiPriority="39" w:qFormat="1"/>
+  </w:latentStyles>
+  <w:style w:type="paragraph" w:default="1" w:styleId="Normal">
+    <w:name w:val="Normal"/>
+    <w:qFormat/>
+  </w:style>
+  <w:style w:type="character" w:default="1" w:styleId="DefaultParagraphFont">
+    <w:name w:val="Default Paragraph Font"/>
+    <w:uiPriority w:val="1"/>
+    <w:semiHidden/>
+    <w:unhideWhenUsed/>
+  </w:style>
+  <w:style w:type="table" w:default="1" w:styleId="TableNormal">
+    <w:name w:val="Normal Table"/>
+    <w:uiPriority w:val="99"/>
+    <w:semiHidden/>
+    <w:unhideWhenUsed/>
+    <w:tblPr>
+      <w:tblInd w:w="0" w:type="dxa"/>
+      <w:tblCellMar>
+        <w:top w:w="0" w:type="dxa"/>
+        <w:left w:w="108" w:type="dxa"/>
+        <w:bottom w:w="0" w:type="dxa"/>
+        <w:right w:w="108" w:type="dxa"/>
+      </w:tblCellMar>
+    </w:tblPr>
+  </w:style>
+  <w:style w:type="numbering" w:default="1" w:styleId="NoList">
+    <w:name w:val="No List"/>
+    <w:uiPriority w:val="99"/>
+    <w:semiHidden/>
+    <w:unhideWhenUsed/>
   </w:style>
 </w:styles>
 </file>

</xml_diff>

<commit_message>
Added OpenEHS - MySQL Installation that contains instructions for installing MySQL.  Added more documentation for various different code files.
</commit_message>
<xml_diff>
--- a/doc/OpenEHS Deployment Documentation.docx
+++ b/doc/OpenEHS Deployment Documentation.docx
@@ -1,6 +1,6 @@
 
 <file path=word/document.xml><?xml version="1.0" encoding="utf-8"?>
-<w:document xmlns:wpc="http://schemas.microsoft.com/office/word/2010/wordprocessingCanvas" xmlns:mo="http://schemas.microsoft.com/office/mac/office/2008/main" xmlns:mc="http://schemas.openxmlformats.org/markup-compatibility/2006" xmlns:mv="urn:schemas-microsoft-com:mac:vml" xmlns:o="urn:schemas-microsoft-com:office:office" xmlns:r="http://schemas.openxmlformats.org/officeDocument/2006/relationships" xmlns:m="http://schemas.openxmlformats.org/officeDocument/2006/math" xmlns:v="urn:schemas-microsoft-com:vml" xmlns:wp14="http://schemas.microsoft.com/office/word/2010/wordprocessingDrawing" xmlns:wp="http://schemas.openxmlformats.org/drawingml/2006/wordprocessingDrawing" xmlns:w10="urn:schemas-microsoft-com:office:word" xmlns:w="http://schemas.openxmlformats.org/wordprocessingml/2006/main" xmlns:w14="http://schemas.microsoft.com/office/word/2010/wordml" xmlns:wpg="http://schemas.microsoft.com/office/word/2010/wordprocessingGroup" xmlns:wpi="http://schemas.microsoft.com/office/word/2010/wordprocessingInk" xmlns:wne="http://schemas.microsoft.com/office/word/2006/wordml" xmlns:wps="http://schemas.microsoft.com/office/word/2010/wordprocessingShape" mc:Ignorable="w14 wp14">
+<w:document xmlns:ve="http://schemas.openxmlformats.org/markup-compatibility/2006" xmlns:o="urn:schemas-microsoft-com:office:office" xmlns:r="http://schemas.openxmlformats.org/officeDocument/2006/relationships" xmlns:m="http://schemas.openxmlformats.org/officeDocument/2006/math" xmlns:v="urn:schemas-microsoft-com:vml" xmlns:wp="http://schemas.openxmlformats.org/drawingml/2006/wordprocessingDrawing" xmlns:w10="urn:schemas-microsoft-com:office:word" xmlns:w="http://schemas.openxmlformats.org/wordprocessingml/2006/main" xmlns:wne="http://schemas.microsoft.com/office/word/2006/wordml">
   <w:body>
     <w:p>
       <w:pPr>
@@ -65,15 +65,7 @@
         <w:t>’ on the server</w:t>
       </w:r>
       <w:r>
-        <w:t xml:space="preserve"> and copy all the contents from the ‘bin’ folder into the ‘</w:t>
-      </w:r>
-      <w:proofErr w:type="spellStart"/>
-      <w:r>
-        <w:t>wwwroot</w:t>
-      </w:r>
-      <w:proofErr w:type="spellEnd"/>
-      <w:r>
-        <w:t>’ folder</w:t>
+        <w:t xml:space="preserve"> and copy all the contents from the ‘bin’ folder into the ‘wwwroot’ folder</w:t>
       </w:r>
     </w:p>
     <w:p>
@@ -163,6 +155,24 @@
       </w:r>
       <w:r>
         <w:t>.</w:t>
+      </w:r>
+      <w:r>
+        <w:t xml:space="preserve">  For more information on installing MySQL Community Server, </w:t>
+      </w:r>
+      <w:r>
+        <w:t>open up the</w:t>
+      </w:r>
+      <w:r>
+        <w:t xml:space="preserve"> document ‘</w:t>
+      </w:r>
+      <w:r>
+        <w:t>OpenEHS - MySQL Installation</w:t>
+      </w:r>
+      <w:r>
+        <w:t xml:space="preserve">’ </w:t>
+      </w:r>
+      <w:r>
+        <w:t>for an installation walkthrough.</w:t>
       </w:r>
     </w:p>
     <w:p>
@@ -200,7 +210,7 @@
           <w:noProof/>
         </w:rPr>
         <w:drawing>
-          <wp:inline distT="0" distB="0" distL="0" distR="0" wp14:anchorId="7DA24819" wp14:editId="55B4DE4B">
+          <wp:inline distT="0" distB="0" distL="0" distR="0">
             <wp:extent cx="5943600" cy="3714750"/>
             <wp:effectExtent l="19050" t="0" r="0" b="0"/>
             <wp:docPr id="1" name="Picture 0" descr="MySQL1.jpg"/>
@@ -215,7 +225,7 @@
                     <pic:cNvPicPr/>
                   </pic:nvPicPr>
                   <pic:blipFill>
-                    <a:blip r:embed="rId6" cstate="print"/>
+                    <a:blip r:embed="rId5" cstate="print"/>
                     <a:stretch>
                       <a:fillRect/>
                     </a:stretch>
@@ -248,7 +258,6 @@
         </w:numPr>
       </w:pPr>
       <w:r>
-        <w:lastRenderedPageBreak/>
         <w:t>Open the Local instance of MySQL</w:t>
       </w:r>
     </w:p>
@@ -258,7 +267,7 @@
           <w:noProof/>
         </w:rPr>
         <w:drawing>
-          <wp:inline distT="0" distB="0" distL="0" distR="0" wp14:anchorId="16C0BCCA" wp14:editId="7B17472E">
+          <wp:inline distT="0" distB="0" distL="0" distR="0">
             <wp:extent cx="5648325" cy="3530203"/>
             <wp:effectExtent l="19050" t="0" r="9525" b="0"/>
             <wp:docPr id="3" name="Picture 1" descr="MySQL2.jpg"/>
@@ -273,7 +282,7 @@
                     <pic:cNvPicPr/>
                   </pic:nvPicPr>
                   <pic:blipFill>
-                    <a:blip r:embed="rId7" cstate="print"/>
+                    <a:blip r:embed="rId6" cstate="print"/>
                     <a:stretch>
                       <a:fillRect/>
                     </a:stretch>
@@ -303,15 +312,7 @@
         </w:numPr>
       </w:pPr>
       <w:r>
-        <w:t>Open the ‘</w:t>
-      </w:r>
-      <w:proofErr w:type="spellStart"/>
-      <w:r>
-        <w:t>OpenEHS</w:t>
-      </w:r>
-      <w:proofErr w:type="spellEnd"/>
-      <w:r>
-        <w:t>’ Database Full.sql’ file in notepad and copy the contents</w:t>
+        <w:t>Open the ‘OpenEHS’ Database Full.sql’ file in notepad and copy the contents</w:t>
       </w:r>
       <w:r>
         <w:t xml:space="preserve"> into the Query1 window</w:t>
@@ -328,8 +329,9 @@
         <w:rPr>
           <w:noProof/>
         </w:rPr>
+        <w:lastRenderedPageBreak/>
         <w:drawing>
-          <wp:inline distT="0" distB="0" distL="0" distR="0" wp14:anchorId="47129996" wp14:editId="2F9ADC4C">
+          <wp:inline distT="0" distB="0" distL="0" distR="0">
             <wp:extent cx="5743575" cy="3589734"/>
             <wp:effectExtent l="19050" t="0" r="9525" b="0"/>
             <wp:docPr id="4" name="Picture 3" descr="MySQL3.jpg"/>
@@ -344,7 +346,7 @@
                     <pic:cNvPicPr/>
                   </pic:nvPicPr>
                   <pic:blipFill>
-                    <a:blip r:embed="rId8" cstate="print"/>
+                    <a:blip r:embed="rId7" cstate="print"/>
                     <a:stretch>
                       <a:fillRect/>
                     </a:stretch>
@@ -374,10 +376,9 @@
         </w:numPr>
       </w:pPr>
       <w:r>
-        <w:lastRenderedPageBreak/>
         <w:t xml:space="preserve">Install ASP.NET MVC 3 on the server. This can be found at </w:t>
       </w:r>
-      <w:hyperlink r:id="rId9" w:history="1">
+      <w:hyperlink r:id="rId8" w:history="1">
         <w:r>
           <w:rPr>
             <w:rStyle w:val="Hyperlink"/>
@@ -401,15 +402,7 @@
         <w:t>Open the IIS Manager</w:t>
       </w:r>
       <w:r>
-        <w:t xml:space="preserve"> by typing ‘</w:t>
-      </w:r>
-      <w:proofErr w:type="spellStart"/>
-      <w:r>
-        <w:t>inetmgr</w:t>
-      </w:r>
-      <w:proofErr w:type="spellEnd"/>
-      <w:r>
-        <w:t>’ in the Run Console</w:t>
+        <w:t xml:space="preserve"> by typing ‘inetmgr’ in the Run Console</w:t>
       </w:r>
     </w:p>
     <w:p>
@@ -418,7 +411,7 @@
           <w:noProof/>
         </w:rPr>
         <w:drawing>
-          <wp:inline distT="0" distB="0" distL="0" distR="0" wp14:anchorId="63020A0D" wp14:editId="604888A3">
+          <wp:inline distT="0" distB="0" distL="0" distR="0">
             <wp:extent cx="5029200" cy="3476625"/>
             <wp:effectExtent l="19050" t="0" r="0" b="0"/>
             <wp:docPr id="7" name="Picture 6" descr="MySQL4.jpg"/>
@@ -433,7 +426,7 @@
                     <pic:cNvPicPr/>
                   </pic:nvPicPr>
                   <pic:blipFill>
-                    <a:blip r:embed="rId10" cstate="print"/>
+                    <a:blip r:embed="rId9" cstate="print"/>
                     <a:stretch>
                       <a:fillRect/>
                     </a:stretch>
@@ -463,6 +456,7 @@
         </w:numPr>
       </w:pPr>
       <w:r>
+        <w:lastRenderedPageBreak/>
         <w:t xml:space="preserve">In the ‘Application Pools’ check if there is an application pool with the .NET Framework Version set to v4.0. </w:t>
       </w:r>
     </w:p>
@@ -481,7 +475,7 @@
           <w:noProof/>
         </w:rPr>
         <w:drawing>
-          <wp:inline distT="0" distB="0" distL="0" distR="0" wp14:anchorId="59AEAEFA" wp14:editId="1D7B9DE4">
+          <wp:inline distT="0" distB="0" distL="0" distR="0">
             <wp:extent cx="7016156" cy="2600325"/>
             <wp:effectExtent l="19050" t="0" r="0" b="0"/>
             <wp:docPr id="6" name="Picture 4" descr="IIS1.jpg"/>
@@ -496,7 +490,7 @@
                     <pic:cNvPicPr/>
                   </pic:nvPicPr>
                   <pic:blipFill>
-                    <a:blip r:embed="rId11" cstate="print"/>
+                    <a:blip r:embed="rId10" cstate="print"/>
                     <a:stretch>
                       <a:fillRect/>
                     </a:stretch>
@@ -547,25 +541,11 @@
         <w:pStyle w:val="ListParagraph"/>
       </w:pPr>
       <w:r>
-        <w:lastRenderedPageBreak/>
         <w:t>If there is not</w:t>
       </w:r>
       <w:r>
-        <w:t xml:space="preserve"> an </w:t>
-      </w:r>
-      <w:proofErr w:type="spellStart"/>
-      <w:r>
-        <w:t>exisiting</w:t>
-      </w:r>
-      <w:proofErr w:type="spellEnd"/>
-      <w:r>
-        <w:t xml:space="preserve"> .NET 4.0 </w:t>
-      </w:r>
-      <w:proofErr w:type="gramStart"/>
-      <w:r>
-        <w:t>pool</w:t>
-      </w:r>
-      <w:proofErr w:type="gramEnd"/>
+        <w:t xml:space="preserve"> an exisiting .NET 4.0 pool</w:t>
+      </w:r>
       <w:r>
         <w:t xml:space="preserve"> then a new application pool will need to be setup: </w:t>
       </w:r>
@@ -598,7 +578,7 @@
           <w:noProof/>
         </w:rPr>
         <w:drawing>
-          <wp:inline distT="0" distB="0" distL="0" distR="0" wp14:anchorId="2A64EAFA" wp14:editId="7C9746AB">
+          <wp:inline distT="0" distB="0" distL="0" distR="0">
             <wp:extent cx="3552825" cy="2924175"/>
             <wp:effectExtent l="19050" t="0" r="9525" b="0"/>
             <wp:docPr id="8" name="Picture 7" descr="IIS2.jpg"/>
@@ -613,7 +593,7 @@
                     <pic:cNvPicPr/>
                   </pic:nvPicPr>
                   <pic:blipFill>
-                    <a:blip r:embed="rId12" cstate="print"/>
+                    <a:blip r:embed="rId11" cstate="print"/>
                     <a:stretch>
                       <a:fillRect/>
                     </a:stretch>
@@ -685,6 +665,7 @@
         </w:numPr>
       </w:pPr>
       <w:r>
+        <w:lastRenderedPageBreak/>
         <w:t>Set the ‘Start application pool immediately’ to be checked</w:t>
       </w:r>
     </w:p>
@@ -716,7 +697,7 @@
           <w:noProof/>
         </w:rPr>
         <w:drawing>
-          <wp:inline distT="0" distB="0" distL="0" distR="0" wp14:anchorId="527F03C2" wp14:editId="6DC00A35">
+          <wp:inline distT="0" distB="0" distL="0" distR="0">
             <wp:extent cx="2514600" cy="2295525"/>
             <wp:effectExtent l="19050" t="0" r="0" b="0"/>
             <wp:docPr id="9" name="Picture 8" descr="IIS3.jpg"/>
@@ -731,7 +712,7 @@
                     <pic:cNvPicPr/>
                   </pic:nvPicPr>
                   <pic:blipFill>
-                    <a:blip r:embed="rId13" cstate="print"/>
+                    <a:blip r:embed="rId12" cstate="print"/>
                     <a:stretch>
                       <a:fillRect/>
                     </a:stretch>
@@ -798,7 +779,6 @@
         </w:numPr>
       </w:pPr>
       <w:r>
-        <w:lastRenderedPageBreak/>
         <w:t>Open the Default Web Site by expanding the ‘Sites’ folder in the IIS Manager</w:t>
       </w:r>
     </w:p>
@@ -835,15 +815,7 @@
         </w:numPr>
       </w:pPr>
       <w:r>
-        <w:t xml:space="preserve">Set the ‘Application Pool’ </w:t>
-      </w:r>
-      <w:proofErr w:type="spellStart"/>
-      <w:r>
-        <w:t>picklist</w:t>
-      </w:r>
-      <w:proofErr w:type="spellEnd"/>
-      <w:r>
-        <w:t xml:space="preserve"> to use your newly created .NET 4.0 Application Pool</w:t>
+        <w:t>Set the ‘Application Pool’ picklist to use your newly created .NET 4.0 Application Pool</w:t>
       </w:r>
     </w:p>
     <w:p>
@@ -872,8 +844,9 @@
         <w:rPr>
           <w:noProof/>
         </w:rPr>
+        <w:lastRenderedPageBreak/>
         <w:drawing>
-          <wp:inline distT="0" distB="0" distL="0" distR="0" wp14:anchorId="7B548032" wp14:editId="73C7028F">
+          <wp:inline distT="0" distB="0" distL="0" distR="0">
             <wp:extent cx="7296150" cy="4834479"/>
             <wp:effectExtent l="19050" t="0" r="0" b="0"/>
             <wp:docPr id="11" name="Picture 10" descr="IIS4.jpg"/>
@@ -888,7 +861,7 @@
                     <pic:cNvPicPr/>
                   </pic:nvPicPr>
                   <pic:blipFill>
-                    <a:blip r:embed="rId14" cstate="print"/>
+                    <a:blip r:embed="rId13" cstate="print"/>
                     <a:stretch>
                       <a:fillRect/>
                     </a:stretch>
@@ -982,7 +955,7 @@
       <w:r>
         <w:t xml:space="preserve">Download the latest build from </w:t>
       </w:r>
-      <w:hyperlink r:id="rId15" w:history="1">
+      <w:hyperlink r:id="rId14" w:history="1">
         <w:r>
           <w:rPr>
             <w:rStyle w:val="Hyperlink"/>
@@ -1003,7 +976,6 @@
         </w:numPr>
       </w:pPr>
       <w:r>
-        <w:lastRenderedPageBreak/>
         <w:t xml:space="preserve">Extract all files to C:/inetpub/wwwroot on server. </w:t>
       </w:r>
     </w:p>
@@ -1016,15 +988,7 @@
         </w:numPr>
       </w:pPr>
       <w:r>
-        <w:t>Click on the ‘Browse *</w:t>
-      </w:r>
-      <w:proofErr w:type="gramStart"/>
-      <w:r>
-        <w:t>:80</w:t>
-      </w:r>
-      <w:proofErr w:type="gramEnd"/>
-      <w:r>
-        <w:t xml:space="preserve"> (http)’ link to make sure that your website is running correctly</w:t>
+        <w:t>Click on the ‘Browse *:80 (http)’ link to make sure that your website is running correctly</w:t>
       </w:r>
     </w:p>
     <w:p>
@@ -1041,8 +1005,9 @@
         <w:rPr>
           <w:noProof/>
         </w:rPr>
+        <w:lastRenderedPageBreak/>
         <w:drawing>
-          <wp:inline distT="0" distB="0" distL="0" distR="0" wp14:anchorId="34BA26A7" wp14:editId="6469B480">
+          <wp:inline distT="0" distB="0" distL="0" distR="0">
             <wp:extent cx="7229475" cy="4797251"/>
             <wp:effectExtent l="19050" t="0" r="9525" b="0"/>
             <wp:docPr id="12" name="Picture 11" descr="IIS5.jpg"/>
@@ -1057,7 +1022,7 @@
                     <pic:cNvPicPr/>
                   </pic:nvPicPr>
                   <pic:blipFill>
-                    <a:blip r:embed="rId16" cstate="print"/>
+                    <a:blip r:embed="rId15" cstate="print"/>
                     <a:stretch>
                       <a:fillRect/>
                     </a:stretch>
@@ -1172,7 +1137,6 @@
         </w:numPr>
       </w:pPr>
       <w:r>
-        <w:lastRenderedPageBreak/>
         <w:t>You will be taken the login page of the Open EHS website</w:t>
       </w:r>
     </w:p>
@@ -1189,8 +1153,9 @@
         <w:rPr>
           <w:noProof/>
         </w:rPr>
+        <w:lastRenderedPageBreak/>
         <w:drawing>
-          <wp:inline distT="0" distB="0" distL="0" distR="0" wp14:anchorId="463E788D" wp14:editId="65A3A232">
+          <wp:inline distT="0" distB="0" distL="0" distR="0">
             <wp:extent cx="7248525" cy="4530328"/>
             <wp:effectExtent l="19050" t="0" r="9525" b="0"/>
             <wp:docPr id="13" name="Picture 12" descr="OpenEHS.jpg"/>
@@ -1205,7 +1170,7 @@
                     <pic:cNvPicPr/>
                   </pic:nvPicPr>
                   <pic:blipFill>
-                    <a:blip r:embed="rId17" cstate="print"/>
+                    <a:blip r:embed="rId16" cstate="print"/>
                     <a:stretch>
                       <a:fillRect/>
                     </a:stretch>
@@ -1239,7 +1204,7 @@
 </file>
 
 <file path=word/numbering.xml><?xml version="1.0" encoding="utf-8"?>
-<w:numbering xmlns:wpc="http://schemas.microsoft.com/office/word/2010/wordprocessingCanvas" xmlns:mo="http://schemas.microsoft.com/office/mac/office/2008/main" xmlns:mc="http://schemas.openxmlformats.org/markup-compatibility/2006" xmlns:mv="urn:schemas-microsoft-com:mac:vml" xmlns:o="urn:schemas-microsoft-com:office:office" xmlns:r="http://schemas.openxmlformats.org/officeDocument/2006/relationships" xmlns:m="http://schemas.openxmlformats.org/officeDocument/2006/math" xmlns:v="urn:schemas-microsoft-com:vml" xmlns:wp14="http://schemas.microsoft.com/office/word/2010/wordprocessingDrawing" xmlns:wp="http://schemas.openxmlformats.org/drawingml/2006/wordprocessingDrawing" xmlns:w10="urn:schemas-microsoft-com:office:word" xmlns:w="http://schemas.openxmlformats.org/wordprocessingml/2006/main" xmlns:w14="http://schemas.microsoft.com/office/word/2010/wordml" xmlns:wpg="http://schemas.microsoft.com/office/word/2010/wordprocessingGroup" xmlns:wpi="http://schemas.microsoft.com/office/word/2010/wordprocessingInk" xmlns:wne="http://schemas.microsoft.com/office/word/2006/wordml" xmlns:wps="http://schemas.microsoft.com/office/word/2010/wordprocessingShape" mc:Ignorable="w14 wp14">
+<w:numbering xmlns:ve="http://schemas.openxmlformats.org/markup-compatibility/2006" xmlns:o="urn:schemas-microsoft-com:office:office" xmlns:r="http://schemas.openxmlformats.org/officeDocument/2006/relationships" xmlns:m="http://schemas.openxmlformats.org/officeDocument/2006/math" xmlns:v="urn:schemas-microsoft-com:vml" xmlns:wp="http://schemas.openxmlformats.org/drawingml/2006/wordprocessingDrawing" xmlns:w10="urn:schemas-microsoft-com:office:word" xmlns:w="http://schemas.openxmlformats.org/wordprocessingml/2006/main" xmlns:wne="http://schemas.microsoft.com/office/word/2006/wordml">
   <w:abstractNum w:abstractNumId="0">
     <w:nsid w:val="3A0C3000"/>
     <w:multiLevelType w:val="hybridMultilevel"/>
@@ -1425,7 +1390,7 @@
 </file>
 
 <file path=word/styles.xml><?xml version="1.0" encoding="utf-8"?>
-<w:styles xmlns:mc="http://schemas.openxmlformats.org/markup-compatibility/2006" xmlns:r="http://schemas.openxmlformats.org/officeDocument/2006/relationships" xmlns:w="http://schemas.openxmlformats.org/wordprocessingml/2006/main" xmlns:w14="http://schemas.microsoft.com/office/word/2010/wordml" mc:Ignorable="w14">
+<w:styles xmlns:r="http://schemas.openxmlformats.org/officeDocument/2006/relationships" xmlns:w="http://schemas.openxmlformats.org/wordprocessingml/2006/main">
   <w:docDefaults>
     <w:rPrDefault>
       <w:rPr>
@@ -1442,7 +1407,7 @@
       </w:pPr>
     </w:pPrDefault>
   </w:docDefaults>
-  <w:latentStyles w:defLockedState="0" w:defUIPriority="99" w:defSemiHidden="1" w:defUnhideWhenUsed="1" w:defQFormat="0" w:count="276">
+  <w:latentStyles w:defLockedState="0" w:defUIPriority="99" w:defSemiHidden="1" w:defUnhideWhenUsed="1" w:defQFormat="0" w:count="267">
     <w:lsdException w:name="Normal" w:semiHidden="0" w:uiPriority="0" w:unhideWhenUsed="0" w:qFormat="1"/>
     <w:lsdException w:name="heading 1" w:semiHidden="0" w:uiPriority="9" w:unhideWhenUsed="0" w:qFormat="1"/>
     <w:lsdException w:name="heading 2" w:uiPriority="9" w:qFormat="1"/>
@@ -1620,6 +1585,7 @@
     <w:uiPriority w:val="99"/>
     <w:semiHidden/>
     <w:unhideWhenUsed/>
+    <w:qFormat/>
     <w:tblPr>
       <w:tblInd w:w="0" w:type="dxa"/>
       <w:tblCellMar>

</xml_diff>